<commit_message>
Work on next article
</commit_message>
<xml_diff>
--- a/src/posts/webdeploy/Delphi_web_deployment.docx
+++ b/src/posts/webdeploy/Delphi_web_deployment.docx
@@ -12,8 +12,6 @@
           <w:lang w:val="ru-RU"/>
         </w:rPr>
       </w:pPr>
-      <w:bookmarkStart w:id="0" w:name="_GoBack"/>
-      <w:bookmarkEnd w:id="0"/>
       <w:r>
         <w:rPr>
           <w:b/>
@@ -48,7 +46,6 @@
         </w:rPr>
         <w:t xml:space="preserve"> </w:t>
       </w:r>
-      <w:proofErr w:type="spellStart"/>
       <w:r>
         <w:rPr>
           <w:b/>
@@ -57,7 +54,6 @@
         </w:rPr>
         <w:t>apps</w:t>
       </w:r>
-      <w:proofErr w:type="spellEnd"/>
       <w:r>
         <w:rPr>
           <w:b/>
@@ -67,7 +63,6 @@
         </w:rPr>
         <w:t xml:space="preserve"> </w:t>
       </w:r>
-      <w:proofErr w:type="spellStart"/>
       <w:r>
         <w:rPr>
           <w:b/>
@@ -76,7 +71,6 @@
         </w:rPr>
         <w:t>deployment</w:t>
       </w:r>
-      <w:proofErr w:type="spellEnd"/>
     </w:p>
     <w:p>
       <w:pPr>
@@ -88,7 +82,6 @@
           <w:lang w:val="ru-RU"/>
         </w:rPr>
       </w:pPr>
-      <w:proofErr w:type="spellStart"/>
       <w:r>
         <w:rPr>
           <w:b/>
@@ -96,245 +89,100 @@
           <w:szCs w:val="44"/>
           <w:lang w:val="ru-RU"/>
         </w:rPr>
-        <w:t>Деплой</w:t>
-      </w:r>
-      <w:proofErr w:type="spellEnd"/>
-      <w:r>
+        <w:t>Деплой приложений на Дельфи</w:t>
+      </w:r>
+    </w:p>
+    <w:p>
+      <w:pPr>
+        <w:rPr>
+          <w:sz w:val="32"/>
+          <w:szCs w:val="32"/>
+          <w:lang w:val="ru-RU"/>
+        </w:rPr>
+      </w:pPr>
+      <w:r>
+        <w:rPr>
+          <w:sz w:val="32"/>
+          <w:szCs w:val="32"/>
+          <w:lang w:val="ru-RU"/>
+        </w:rPr>
+        <w:t xml:space="preserve">В последнее время тема веб разработки затрагивается в Дельфи все чаще: появилось решение </w:t>
+      </w:r>
+      <w:r>
+        <w:rPr>
+          <w:sz w:val="32"/>
+          <w:szCs w:val="32"/>
+        </w:rPr>
+        <w:t>RAD</w:t>
+      </w:r>
+      <w:r>
+        <w:rPr>
+          <w:sz w:val="32"/>
+          <w:szCs w:val="32"/>
+          <w:lang w:val="ru-RU"/>
+        </w:rPr>
+        <w:t xml:space="preserve"> </w:t>
+      </w:r>
+      <w:r>
+        <w:rPr>
+          <w:sz w:val="32"/>
+          <w:szCs w:val="32"/>
+        </w:rPr>
+        <w:t>Server</w:t>
+      </w:r>
+      <w:r>
+        <w:rPr>
+          <w:sz w:val="32"/>
+          <w:szCs w:val="32"/>
+          <w:lang w:val="ru-RU"/>
+        </w:rPr>
+        <w:t xml:space="preserve">, предоставляющее (вроде) самый нормальный бэкенд для приложений, написанных в </w:t>
+      </w:r>
+      <w:r>
+        <w:rPr>
+          <w:sz w:val="32"/>
+          <w:szCs w:val="32"/>
+        </w:rPr>
+        <w:t>RAD</w:t>
+      </w:r>
+      <w:r>
+        <w:rPr>
+          <w:sz w:val="32"/>
+          <w:szCs w:val="32"/>
+          <w:lang w:val="ru-RU"/>
+        </w:rPr>
+        <w:t xml:space="preserve"> </w:t>
+      </w:r>
+      <w:r>
+        <w:rPr>
+          <w:sz w:val="32"/>
+          <w:szCs w:val="32"/>
+        </w:rPr>
+        <w:t>Studio</w:t>
+      </w:r>
+      <w:r>
+        <w:rPr>
+          <w:sz w:val="32"/>
+          <w:szCs w:val="32"/>
+          <w:lang w:val="ru-RU"/>
+        </w:rPr>
+        <w:t>. Большую силу набирают веб-фреймворки для Дельфи, которые уже достаточно стабильны для веб разработки (чувствуется, что скоро и до дельфи дойдет проблема «слишком много фреймворков»). Люди стремяться перенести свои приложения в облака и на мобильные девайсы (что тоже часто требует создание облачного бекенда). И сегодня я хочу разобрать один из важных аспектов жизни приложения: его деплой.</w:t>
+      </w:r>
+    </w:p>
+    <w:p>
+      <w:pPr>
+        <w:jc w:val="center"/>
         <w:rPr>
           <w:b/>
           <w:sz w:val="44"/>
-          <w:szCs w:val="44"/>
-          <w:lang w:val="ru-RU"/>
-        </w:rPr>
-        <w:t xml:space="preserve"> приложений на </w:t>
-      </w:r>
-      <w:proofErr w:type="spellStart"/>
+          <w:szCs w:val="40"/>
+          <w:lang w:val="ru-RU"/>
+        </w:rPr>
+      </w:pPr>
       <w:r>
         <w:rPr>
           <w:b/>
           <w:sz w:val="44"/>
-          <w:szCs w:val="44"/>
-          <w:lang w:val="ru-RU"/>
-        </w:rPr>
-        <w:t>Дельфи</w:t>
-      </w:r>
-      <w:proofErr w:type="spellEnd"/>
-    </w:p>
-    <w:p>
-      <w:pPr>
-        <w:rPr>
-          <w:sz w:val="32"/>
-          <w:szCs w:val="32"/>
-          <w:lang w:val="ru-RU"/>
-        </w:rPr>
-      </w:pPr>
-      <w:r>
-        <w:rPr>
-          <w:sz w:val="32"/>
-          <w:szCs w:val="32"/>
-          <w:lang w:val="ru-RU"/>
-        </w:rPr>
-        <w:t xml:space="preserve">В последнее время тема веб разработки затрагивается в </w:t>
-      </w:r>
-      <w:proofErr w:type="spellStart"/>
-      <w:r>
-        <w:rPr>
-          <w:sz w:val="32"/>
-          <w:szCs w:val="32"/>
-          <w:lang w:val="ru-RU"/>
-        </w:rPr>
-        <w:t>Дельфи</w:t>
-      </w:r>
-      <w:proofErr w:type="spellEnd"/>
-      <w:r>
-        <w:rPr>
-          <w:sz w:val="32"/>
-          <w:szCs w:val="32"/>
-          <w:lang w:val="ru-RU"/>
-        </w:rPr>
-        <w:t xml:space="preserve"> все чаще: появилось решение </w:t>
-      </w:r>
-      <w:r>
-        <w:rPr>
-          <w:sz w:val="32"/>
-          <w:szCs w:val="32"/>
-        </w:rPr>
-        <w:t>RAD</w:t>
-      </w:r>
-      <w:r>
-        <w:rPr>
-          <w:sz w:val="32"/>
-          <w:szCs w:val="32"/>
-          <w:lang w:val="ru-RU"/>
-        </w:rPr>
-        <w:t xml:space="preserve"> </w:t>
-      </w:r>
-      <w:r>
-        <w:rPr>
-          <w:sz w:val="32"/>
-          <w:szCs w:val="32"/>
-        </w:rPr>
-        <w:t>Server</w:t>
-      </w:r>
-      <w:r>
-        <w:rPr>
-          <w:sz w:val="32"/>
-          <w:szCs w:val="32"/>
-          <w:lang w:val="ru-RU"/>
-        </w:rPr>
-        <w:t xml:space="preserve">, предоставляющее (вроде) самый нормальный бэкенд для приложений, написанных в </w:t>
-      </w:r>
-      <w:r>
-        <w:rPr>
-          <w:sz w:val="32"/>
-          <w:szCs w:val="32"/>
-        </w:rPr>
-        <w:t>RAD</w:t>
-      </w:r>
-      <w:r>
-        <w:rPr>
-          <w:sz w:val="32"/>
-          <w:szCs w:val="32"/>
-          <w:lang w:val="ru-RU"/>
-        </w:rPr>
-        <w:t xml:space="preserve"> </w:t>
-      </w:r>
-      <w:r>
-        <w:rPr>
-          <w:sz w:val="32"/>
-          <w:szCs w:val="32"/>
-        </w:rPr>
-        <w:t>Studio</w:t>
-      </w:r>
-      <w:r>
-        <w:rPr>
-          <w:sz w:val="32"/>
-          <w:szCs w:val="32"/>
-          <w:lang w:val="ru-RU"/>
-        </w:rPr>
-        <w:t>. Большую си</w:t>
-      </w:r>
-      <w:r>
-        <w:rPr>
-          <w:sz w:val="32"/>
-          <w:szCs w:val="32"/>
-          <w:lang w:val="ru-RU"/>
-        </w:rPr>
-        <w:t xml:space="preserve">лу набирают веб-фреймворки для </w:t>
-      </w:r>
-      <w:proofErr w:type="spellStart"/>
-      <w:r>
-        <w:rPr>
-          <w:sz w:val="32"/>
-          <w:szCs w:val="32"/>
-          <w:lang w:val="ru-RU"/>
-        </w:rPr>
-        <w:t>Дельфи</w:t>
-      </w:r>
-      <w:proofErr w:type="spellEnd"/>
-      <w:r>
-        <w:rPr>
-          <w:sz w:val="32"/>
-          <w:szCs w:val="32"/>
-          <w:lang w:val="ru-RU"/>
-        </w:rPr>
-        <w:t xml:space="preserve">, которые уже достаточно стабильны для веб разработки (чувствуется, что скоро и до </w:t>
-      </w:r>
-      <w:proofErr w:type="spellStart"/>
-      <w:r>
-        <w:rPr>
-          <w:sz w:val="32"/>
-          <w:szCs w:val="32"/>
-          <w:lang w:val="ru-RU"/>
-        </w:rPr>
-        <w:t>дельфи</w:t>
-      </w:r>
-      <w:proofErr w:type="spellEnd"/>
-      <w:r>
-        <w:rPr>
-          <w:sz w:val="32"/>
-          <w:szCs w:val="32"/>
-          <w:lang w:val="ru-RU"/>
-        </w:rPr>
-        <w:t xml:space="preserve"> дойдет проблема «слишком много фреймворков»). Люди </w:t>
-      </w:r>
-      <w:proofErr w:type="spellStart"/>
-      <w:r>
-        <w:rPr>
-          <w:sz w:val="32"/>
-          <w:szCs w:val="32"/>
-          <w:lang w:val="ru-RU"/>
-        </w:rPr>
-        <w:t>стремяться</w:t>
-      </w:r>
-      <w:proofErr w:type="spellEnd"/>
-      <w:r>
-        <w:rPr>
-          <w:sz w:val="32"/>
-          <w:szCs w:val="32"/>
-          <w:lang w:val="ru-RU"/>
-        </w:rPr>
-        <w:t xml:space="preserve"> перенести свои приложения в облака и на мобильные девайсы (что тоже</w:t>
-      </w:r>
-      <w:r>
-        <w:rPr>
-          <w:sz w:val="32"/>
-          <w:szCs w:val="32"/>
-          <w:lang w:val="ru-RU"/>
-        </w:rPr>
-        <w:t xml:space="preserve"> часто требует создание облачного </w:t>
-      </w:r>
-      <w:proofErr w:type="spellStart"/>
-      <w:r>
-        <w:rPr>
-          <w:sz w:val="32"/>
-          <w:szCs w:val="32"/>
-          <w:lang w:val="ru-RU"/>
-        </w:rPr>
-        <w:t>бекенда</w:t>
-      </w:r>
-      <w:proofErr w:type="spellEnd"/>
-      <w:r>
-        <w:rPr>
-          <w:sz w:val="32"/>
-          <w:szCs w:val="32"/>
-          <w:lang w:val="ru-RU"/>
-        </w:rPr>
-        <w:t xml:space="preserve">). И сегодня я хочу разобрать один из важных аспектов жизни приложения: его </w:t>
-      </w:r>
-      <w:proofErr w:type="spellStart"/>
-      <w:r>
-        <w:rPr>
-          <w:sz w:val="32"/>
-          <w:szCs w:val="32"/>
-          <w:lang w:val="ru-RU"/>
-        </w:rPr>
-        <w:t>деплой</w:t>
-      </w:r>
-      <w:proofErr w:type="spellEnd"/>
-      <w:r>
-        <w:rPr>
-          <w:sz w:val="32"/>
-          <w:szCs w:val="32"/>
-          <w:lang w:val="ru-RU"/>
-        </w:rPr>
-        <w:t>.</w:t>
-      </w:r>
-    </w:p>
-    <w:p>
-      <w:pPr>
-        <w:jc w:val="center"/>
-        <w:rPr>
-          <w:b/>
-          <w:sz w:val="44"/>
-          <w:szCs w:val="40"/>
-          <w:lang w:val="ru-RU"/>
-        </w:rPr>
-      </w:pPr>
-      <w:r>
-        <w:rPr>
-          <w:b/>
-          <w:sz w:val="44"/>
           <w:szCs w:val="40"/>
           <w:lang w:val="ru-RU"/>
         </w:rPr>
@@ -355,25 +203,7 @@
           <w:szCs w:val="40"/>
           <w:lang w:val="ru-RU"/>
         </w:rPr>
-        <w:t xml:space="preserve">Итак, какие же идеи для </w:t>
-      </w:r>
-      <w:proofErr w:type="spellStart"/>
-      <w:r>
-        <w:rPr>
-          <w:sz w:val="32"/>
-          <w:szCs w:val="40"/>
-          <w:lang w:val="ru-RU"/>
-        </w:rPr>
-        <w:t>деплоя</w:t>
-      </w:r>
-      <w:proofErr w:type="spellEnd"/>
-      <w:r>
-        <w:rPr>
-          <w:sz w:val="32"/>
-          <w:szCs w:val="40"/>
-          <w:lang w:val="ru-RU"/>
-        </w:rPr>
-        <w:t xml:space="preserve"> веб-приложений я хотел бы позаимствовать у других языков:</w:t>
+        <w:t>Итак, какие же идеи для деплоя веб-приложений я хотел бы позаимствовать у других языков:</w:t>
       </w:r>
     </w:p>
     <w:p>
@@ -389,70 +219,13 @@
           <w:lang w:val="ru-RU"/>
         </w:rPr>
       </w:pPr>
-      <w:proofErr w:type="spellStart"/>
-      <w:r>
-        <w:rPr>
-          <w:sz w:val="32"/>
-          <w:szCs w:val="40"/>
-        </w:rPr>
-        <w:t>Continious</w:t>
-      </w:r>
-      <w:proofErr w:type="spellEnd"/>
-      <w:r>
-        <w:rPr>
-          <w:sz w:val="32"/>
-          <w:szCs w:val="40"/>
-        </w:rPr>
-        <w:t xml:space="preserve"> </w:t>
-      </w:r>
-      <w:proofErr w:type="spellStart"/>
-      <w:r>
-        <w:rPr>
-          <w:sz w:val="32"/>
-          <w:szCs w:val="40"/>
-        </w:rPr>
-        <w:t>integration</w:t>
-      </w:r>
-      <w:proofErr w:type="spellEnd"/>
-      <w:r>
-        <w:rPr>
-          <w:sz w:val="32"/>
-          <w:szCs w:val="40"/>
-        </w:rPr>
-        <w:t xml:space="preserve"> </w:t>
-      </w:r>
-      <w:proofErr w:type="spellStart"/>
-      <w:r>
-        <w:rPr>
-          <w:sz w:val="32"/>
-          <w:szCs w:val="40"/>
-        </w:rPr>
-        <w:t>and</w:t>
-      </w:r>
-      <w:proofErr w:type="spellEnd"/>
-      <w:r>
-        <w:rPr>
-          <w:sz w:val="32"/>
-          <w:szCs w:val="40"/>
-        </w:rPr>
-        <w:t xml:space="preserve"> </w:t>
-      </w:r>
-      <w:proofErr w:type="spellStart"/>
-      <w:r>
-        <w:rPr>
-          <w:sz w:val="32"/>
-          <w:szCs w:val="40"/>
-        </w:rPr>
-        <w:t>deplo</w:t>
-      </w:r>
-      <w:r>
-        <w:rPr>
-          <w:sz w:val="32"/>
-          <w:szCs w:val="40"/>
-        </w:rPr>
-        <w:t>yment</w:t>
-      </w:r>
-      <w:proofErr w:type="spellEnd"/>
+      <w:r>
+        <w:rPr>
+          <w:sz w:val="32"/>
+          <w:szCs w:val="40"/>
+        </w:rPr>
+        <w:t>Continious integration and deployment</w:t>
+      </w:r>
     </w:p>
     <w:p>
       <w:pPr>
@@ -472,113 +245,24 @@
           <w:sz w:val="32"/>
           <w:szCs w:val="40"/>
         </w:rPr>
-        <w:t xml:space="preserve">High </w:t>
-      </w:r>
-      <w:proofErr w:type="spellStart"/>
-      <w:r>
-        <w:rPr>
-          <w:sz w:val="32"/>
-          <w:szCs w:val="40"/>
-        </w:rPr>
-        <w:t>scalability</w:t>
-      </w:r>
-      <w:proofErr w:type="spellEnd"/>
-    </w:p>
-    <w:p>
-      <w:pPr>
-        <w:rPr>
-          <w:sz w:val="32"/>
-          <w:szCs w:val="40"/>
-          <w:lang w:val="ru-RU"/>
-        </w:rPr>
-      </w:pPr>
-      <w:r>
-        <w:rPr>
-          <w:sz w:val="32"/>
-          <w:szCs w:val="40"/>
-          <w:lang w:val="ru-RU"/>
-        </w:rPr>
-        <w:t xml:space="preserve">Что же это обозначает для нас, простых смертных? Во-первых приложение должно </w:t>
-      </w:r>
-      <w:proofErr w:type="spellStart"/>
-      <w:r>
-        <w:rPr>
-          <w:sz w:val="32"/>
-          <w:szCs w:val="40"/>
-          <w:lang w:val="ru-RU"/>
-        </w:rPr>
-        <w:t>деплоиться</w:t>
-      </w:r>
-      <w:proofErr w:type="spellEnd"/>
-      <w:r>
-        <w:rPr>
-          <w:sz w:val="32"/>
-          <w:szCs w:val="40"/>
-          <w:lang w:val="ru-RU"/>
-        </w:rPr>
-        <w:t xml:space="preserve"> на сервер сразу после </w:t>
-      </w:r>
-      <w:proofErr w:type="spellStart"/>
-      <w:r>
-        <w:rPr>
-          <w:sz w:val="32"/>
-          <w:szCs w:val="40"/>
-          <w:lang w:val="ru-RU"/>
-        </w:rPr>
-        <w:t>коммита</w:t>
-      </w:r>
-      <w:proofErr w:type="spellEnd"/>
-      <w:r>
-        <w:rPr>
-          <w:sz w:val="32"/>
-          <w:szCs w:val="40"/>
-          <w:lang w:val="ru-RU"/>
-        </w:rPr>
-        <w:t xml:space="preserve">, проходить все тесты самостоятельно и оказываться на нужном месте тоже само. А во-вторых наше приложение не должно </w:t>
-      </w:r>
-      <w:r>
-        <w:rPr>
-          <w:sz w:val="32"/>
-          <w:szCs w:val="40"/>
-          <w:lang w:val="ru-RU"/>
-        </w:rPr>
-        <w:t xml:space="preserve">требовать никакой конфигурации сервера, на котором оно находится, т.е. ты включил сервер, написал одну команду и оно пошло само там уже </w:t>
-      </w:r>
-      <w:proofErr w:type="spellStart"/>
-      <w:r>
-        <w:rPr>
-          <w:sz w:val="32"/>
-          <w:szCs w:val="40"/>
-          <w:lang w:val="ru-RU"/>
-        </w:rPr>
-        <w:t>теститься</w:t>
-      </w:r>
-      <w:proofErr w:type="spellEnd"/>
-      <w:r>
-        <w:rPr>
-          <w:sz w:val="32"/>
-          <w:szCs w:val="40"/>
-          <w:lang w:val="ru-RU"/>
-        </w:rPr>
-        <w:t xml:space="preserve">, </w:t>
-      </w:r>
-      <w:proofErr w:type="spellStart"/>
-      <w:r>
-        <w:rPr>
-          <w:sz w:val="32"/>
-          <w:szCs w:val="40"/>
-          <w:lang w:val="ru-RU"/>
-        </w:rPr>
-        <w:t>деплоиться</w:t>
-      </w:r>
-      <w:proofErr w:type="spellEnd"/>
-      <w:r>
-        <w:rPr>
-          <w:sz w:val="32"/>
-          <w:szCs w:val="40"/>
-          <w:lang w:val="ru-RU"/>
-        </w:rPr>
-        <w:t xml:space="preserve"> и прочее.</w:t>
+        <w:t>High scalability</w:t>
+      </w:r>
+    </w:p>
+    <w:p>
+      <w:pPr>
+        <w:rPr>
+          <w:sz w:val="32"/>
+          <w:szCs w:val="40"/>
+          <w:lang w:val="ru-RU"/>
+        </w:rPr>
+      </w:pPr>
+      <w:r>
+        <w:rPr>
+          <w:sz w:val="32"/>
+          <w:szCs w:val="40"/>
+          <w:lang w:val="ru-RU"/>
+        </w:rPr>
+        <w:t>Что же это обозначает для нас, простых смертных? Во-первых приложение должно деплоиться на сервер сразу после коммита, проходить все тесты самостоятельно и оказываться на нужном месте тоже само. А во-вторых наше приложение не должно требовать никакой конфигурации сервера, на котором оно находится, т.е. ты включил сервер, написал одну команду и оно пошло само там уже теститься, деплоиться и прочее.</w:t>
       </w:r>
     </w:p>
     <w:p>
@@ -588,6 +272,7 @@
           <w:b/>
           <w:sz w:val="44"/>
           <w:szCs w:val="40"/>
+          <w:lang w:val="ru-RU"/>
         </w:rPr>
       </w:pPr>
       <w:r>
@@ -596,52 +281,42 @@
           <w:sz w:val="44"/>
           <w:szCs w:val="40"/>
         </w:rPr>
-        <w:t>Lazarus + FPC</w:t>
-      </w:r>
-    </w:p>
-    <w:p>
-      <w:pPr>
-        <w:rPr>
-          <w:sz w:val="32"/>
-          <w:szCs w:val="40"/>
-          <w:lang w:val="ru-RU"/>
-        </w:rPr>
-      </w:pPr>
-      <w:r>
-        <w:rPr>
-          <w:sz w:val="32"/>
-          <w:szCs w:val="40"/>
-          <w:lang w:val="ru-RU"/>
-        </w:rPr>
-        <w:t xml:space="preserve">Я разбил статью на две части: в первой мы будем </w:t>
-      </w:r>
-      <w:proofErr w:type="spellStart"/>
-      <w:r>
-        <w:rPr>
-          <w:sz w:val="32"/>
-          <w:szCs w:val="40"/>
-          <w:lang w:val="ru-RU"/>
-        </w:rPr>
-        <w:t>деплоить</w:t>
-      </w:r>
-      <w:proofErr w:type="spellEnd"/>
-      <w:r>
-        <w:rPr>
-          <w:sz w:val="32"/>
-          <w:szCs w:val="40"/>
-          <w:lang w:val="ru-RU"/>
-        </w:rPr>
-        <w:t xml:space="preserve"> приложение, скомп</w:t>
-      </w:r>
-      <w:r>
-        <w:rPr>
-          <w:sz w:val="32"/>
-          <w:szCs w:val="40"/>
-          <w:lang w:val="ru-RU"/>
-        </w:rPr>
-        <w:t xml:space="preserve">илированное на </w:t>
-      </w:r>
-      <w:proofErr w:type="spellStart"/>
+        <w:t>Lazarus</w:t>
+      </w:r>
+      <w:r>
+        <w:rPr>
+          <w:b/>
+          <w:sz w:val="44"/>
+          <w:szCs w:val="40"/>
+          <w:lang w:val="ru-RU"/>
+        </w:rPr>
+        <w:t xml:space="preserve"> + </w:t>
+      </w:r>
+      <w:r>
+        <w:rPr>
+          <w:b/>
+          <w:sz w:val="44"/>
+          <w:szCs w:val="40"/>
+        </w:rPr>
+        <w:t>FPC</w:t>
+      </w:r>
+    </w:p>
+    <w:p>
+      <w:pPr>
+        <w:rPr>
+          <w:sz w:val="32"/>
+          <w:szCs w:val="40"/>
+          <w:lang w:val="ru-RU"/>
+        </w:rPr>
+      </w:pPr>
+      <w:r>
+        <w:rPr>
+          <w:sz w:val="32"/>
+          <w:szCs w:val="40"/>
+          <w:lang w:val="ru-RU"/>
+        </w:rPr>
+        <w:t xml:space="preserve">Я разбил статью на две части: в первой мы будем деплоить приложение, скомпилированное на </w:t>
+      </w:r>
       <w:r>
         <w:rPr>
           <w:sz w:val="32"/>
@@ -649,7 +324,6 @@
         </w:rPr>
         <w:t>FreePascal</w:t>
       </w:r>
-      <w:proofErr w:type="spellEnd"/>
       <w:r>
         <w:rPr>
           <w:sz w:val="32"/>
@@ -691,15 +365,259 @@
           <w:lang w:val="ru-RU"/>
         </w:rPr>
       </w:pPr>
-    </w:p>
-    <w:p>
-      <w:pPr>
-        <w:rPr>
-          <w:sz w:val="32"/>
-          <w:szCs w:val="40"/>
-          <w:lang w:val="ru-RU"/>
-        </w:rPr>
-      </w:pPr>
+      <w:r>
+        <w:rPr>
+          <w:sz w:val="32"/>
+          <w:szCs w:val="40"/>
+        </w:rPr>
+        <w:t>mainserver</w:t>
+      </w:r>
+      <w:r>
+        <w:rPr>
+          <w:sz w:val="32"/>
+          <w:szCs w:val="40"/>
+          <w:lang w:val="ru-RU"/>
+        </w:rPr>
+        <w:t>.</w:t>
+      </w:r>
+      <w:r>
+        <w:rPr>
+          <w:sz w:val="32"/>
+          <w:szCs w:val="40"/>
+        </w:rPr>
+        <w:t>pas</w:t>
+      </w:r>
+    </w:p>
+    <w:p>
+      <w:pPr>
+        <w:rPr>
+          <w:sz w:val="32"/>
+          <w:szCs w:val="40"/>
+          <w:lang w:val="ru-RU"/>
+        </w:rPr>
+      </w:pPr>
+      <w:r>
+        <w:rPr>
+          <w:sz w:val="32"/>
+          <w:szCs w:val="40"/>
+          <w:lang w:val="ru-RU"/>
+        </w:rPr>
+        <w:t xml:space="preserve">Совсем небольшой </w:t>
+      </w:r>
+      <w:r>
+        <w:rPr>
+          <w:sz w:val="32"/>
+          <w:szCs w:val="40"/>
+        </w:rPr>
+        <w:t>REST</w:t>
+      </w:r>
+      <w:r>
+        <w:rPr>
+          <w:sz w:val="32"/>
+          <w:szCs w:val="40"/>
+          <w:lang w:val="ru-RU"/>
+        </w:rPr>
+        <w:t xml:space="preserve"> </w:t>
+      </w:r>
+      <w:r>
+        <w:rPr>
+          <w:sz w:val="32"/>
+          <w:szCs w:val="40"/>
+          <w:lang w:val="ru-RU"/>
+        </w:rPr>
+        <w:t>сервер. К нему прилагается следующая организация папки:</w:t>
+      </w:r>
+    </w:p>
+    <w:p>
+      <w:pPr>
+        <w:rPr>
+          <w:sz w:val="32"/>
+          <w:szCs w:val="40"/>
+          <w:lang w:val="ru-RU"/>
+        </w:rPr>
+      </w:pPr>
+      <w:r>
+        <w:rPr>
+          <w:sz w:val="32"/>
+          <w:szCs w:val="40"/>
+        </w:rPr>
+        <w:t>org</w:t>
+      </w:r>
+      <w:r>
+        <w:rPr>
+          <w:sz w:val="32"/>
+          <w:szCs w:val="40"/>
+          <w:lang w:val="ru-RU"/>
+        </w:rPr>
+        <w:t>1.</w:t>
+      </w:r>
+      <w:r>
+        <w:rPr>
+          <w:sz w:val="32"/>
+          <w:szCs w:val="40"/>
+        </w:rPr>
+        <w:t>jpg</w:t>
+      </w:r>
+    </w:p>
+    <w:p>
+      <w:pPr>
+        <w:rPr>
+          <w:sz w:val="32"/>
+          <w:szCs w:val="40"/>
+          <w:lang w:val="ru-RU"/>
+        </w:rPr>
+      </w:pPr>
+      <w:r>
+        <w:rPr>
+          <w:sz w:val="32"/>
+          <w:szCs w:val="40"/>
+          <w:lang w:val="ru-RU"/>
+        </w:rPr>
+        <w:t>Также присутствует скрипт сборки:</w:t>
+      </w:r>
+    </w:p>
+    <w:p>
+      <w:pPr>
+        <w:rPr>
+          <w:sz w:val="32"/>
+          <w:szCs w:val="40"/>
+          <w:lang w:val="ru-RU"/>
+        </w:rPr>
+      </w:pPr>
+      <w:r>
+        <w:rPr>
+          <w:sz w:val="32"/>
+          <w:szCs w:val="40"/>
+        </w:rPr>
+        <w:t>build</w:t>
+      </w:r>
+      <w:r>
+        <w:rPr>
+          <w:sz w:val="32"/>
+          <w:szCs w:val="40"/>
+          <w:lang w:val="ru-RU"/>
+        </w:rPr>
+        <w:t>1.</w:t>
+      </w:r>
+      <w:r>
+        <w:rPr>
+          <w:sz w:val="32"/>
+          <w:szCs w:val="40"/>
+        </w:rPr>
+        <w:t>ps</w:t>
+      </w:r>
+      <w:r>
+        <w:rPr>
+          <w:sz w:val="32"/>
+          <w:szCs w:val="40"/>
+          <w:lang w:val="ru-RU"/>
+        </w:rPr>
+        <w:t>1</w:t>
+      </w:r>
+    </w:p>
+    <w:p>
+      <w:pPr>
+        <w:rPr>
+          <w:sz w:val="32"/>
+          <w:szCs w:val="40"/>
+          <w:lang w:val="ru-RU"/>
+        </w:rPr>
+      </w:pPr>
+      <w:r>
+        <w:rPr>
+          <w:sz w:val="32"/>
+          <w:szCs w:val="40"/>
+          <w:lang w:val="ru-RU"/>
+        </w:rPr>
+        <w:t xml:space="preserve">Я уже создал </w:t>
+      </w:r>
+      <w:r>
+        <w:rPr>
+          <w:sz w:val="32"/>
+          <w:szCs w:val="40"/>
+          <w:lang w:val="ru-RU"/>
+        </w:rPr>
+        <w:t>папку,</w:t>
+      </w:r>
+      <w:r>
+        <w:rPr>
+          <w:sz w:val="32"/>
+          <w:szCs w:val="40"/>
+          <w:lang w:val="ru-RU"/>
+        </w:rPr>
+        <w:t xml:space="preserve"> в которую я сложу зависимости, но мне хотелось бы, чтобы </w:t>
+      </w:r>
+      <w:r>
+        <w:rPr>
+          <w:sz w:val="32"/>
+          <w:szCs w:val="40"/>
+          <w:lang w:val="ru-RU"/>
+        </w:rPr>
+        <w:t>в папке был</w:t>
+      </w:r>
+      <w:r>
+        <w:rPr>
+          <w:sz w:val="32"/>
+          <w:szCs w:val="40"/>
+          <w:lang w:val="ru-RU"/>
+        </w:rPr>
+        <w:t xml:space="preserve"> порядок, поэтому все сгенерированные файлы я сложу в папочку </w:t>
+      </w:r>
+      <w:r>
+        <w:rPr>
+          <w:sz w:val="32"/>
+          <w:szCs w:val="40"/>
+        </w:rPr>
+        <w:t>out</w:t>
+      </w:r>
+      <w:r>
+        <w:rPr>
+          <w:sz w:val="32"/>
+          <w:szCs w:val="40"/>
+          <w:lang w:val="ru-RU"/>
+        </w:rPr>
+        <w:t xml:space="preserve">, а </w:t>
+      </w:r>
+      <w:r>
+        <w:rPr>
+          <w:sz w:val="32"/>
+          <w:szCs w:val="40"/>
+          <w:lang w:val="ru-RU"/>
+        </w:rPr>
+        <w:t xml:space="preserve">сам исполняемый файл в папку </w:t>
+      </w:r>
+      <w:r>
+        <w:rPr>
+          <w:sz w:val="32"/>
+          <w:szCs w:val="40"/>
+        </w:rPr>
+        <w:t>bin</w:t>
+      </w:r>
+    </w:p>
+    <w:p>
+      <w:pPr>
+        <w:rPr>
+          <w:sz w:val="32"/>
+          <w:szCs w:val="40"/>
+        </w:rPr>
+      </w:pPr>
+      <w:r>
+        <w:rPr>
+          <w:sz w:val="32"/>
+          <w:szCs w:val="40"/>
+        </w:rPr>
+        <w:t>org2.jpg build2.ps1</w:t>
+      </w:r>
+    </w:p>
+    <w:p>
+      <w:pPr>
+        <w:rPr>
+          <w:sz w:val="32"/>
+          <w:szCs w:val="40"/>
+        </w:rPr>
+      </w:pPr>
+      <w:bookmarkStart w:id="0" w:name="_GoBack"/>
+      <w:bookmarkEnd w:id="0"/>
     </w:p>
     <w:sectPr>
       <w:pgSz w:w="11906" w:h="16838"/>
@@ -831,15 +749,6 @@
   </w:num>
   <w:num w:numId="2">
     <w:abstractNumId w:val="0"/>
-    <w:lvlOverride w:ilvl="0"/>
-    <w:lvlOverride w:ilvl="1"/>
-    <w:lvlOverride w:ilvl="2"/>
-    <w:lvlOverride w:ilvl="3"/>
-    <w:lvlOverride w:ilvl="4"/>
-    <w:lvlOverride w:ilvl="5"/>
-    <w:lvlOverride w:ilvl="6"/>
-    <w:lvlOverride w:ilvl="7"/>
-    <w:lvlOverride w:ilvl="8"/>
   </w:num>
 </w:numbering>
 </file>

</xml_diff>